<commit_message>
Updated to use Flexbox not Bootstrap
</commit_message>
<xml_diff>
--- a/Assignments/Assignment 1/Assignment 1_G2T_NN.docx
+++ b/Assignments/Assignment 1/Assignment 1_G2T_NN.docx
@@ -1,6 +1,6 @@
 
 <file path=word/document.xml><?xml version="1.0" encoding="utf-8"?>
-<w:document xmlns:wpc="http://schemas.microsoft.com/office/word/2010/wordprocessingCanvas" xmlns:cx="http://schemas.microsoft.com/office/drawing/2014/chartex" xmlns:cx1="http://schemas.microsoft.com/office/drawing/2015/9/8/chartex" xmlns:cx2="http://schemas.microsoft.com/office/drawing/2015/10/21/chartex" xmlns:cx3="http://schemas.microsoft.com/office/drawing/2016/5/9/chartex" xmlns:cx4="http://schemas.microsoft.com/office/drawing/2016/5/10/chartex" xmlns:cx5="http://schemas.microsoft.com/office/drawing/2016/5/11/chartex" xmlns:cx6="http://schemas.microsoft.com/office/drawing/2016/5/12/chartex" xmlns:cx7="http://schemas.microsoft.com/office/drawing/2016/5/13/chartex" xmlns:cx8="http://schemas.microsoft.com/office/drawing/2016/5/14/chartex" xmlns:mc="http://schemas.openxmlformats.org/markup-compatibility/2006" xmlns:aink="http://schemas.microsoft.com/office/drawing/2016/ink" xmlns:am3d="http://schemas.microsoft.com/office/drawing/2017/model3d" xmlns:o="urn:schemas-microsoft-com:office:office" xmlns:r="http://schemas.openxmlformats.org/officeDocument/2006/relationships" xmlns:m="http://schemas.openxmlformats.org/officeDocument/2006/math" xmlns:v="urn:schemas-microsoft-com:vml" xmlns:wp14="http://schemas.microsoft.com/office/word/2010/wordprocessingDrawing" xmlns:wp="http://schemas.openxmlformats.org/drawingml/2006/wordprocessingDrawing" xmlns:w10="urn:schemas-microsoft-com:office:word" xmlns:w="http://schemas.openxmlformats.org/wordprocessingml/2006/main" xmlns:w14="http://schemas.microsoft.com/office/word/2010/wordml" xmlns:w15="http://schemas.microsoft.com/office/word/2012/wordml" xmlns:w16cid="http://schemas.microsoft.com/office/word/2016/wordml/cid" xmlns:w16se="http://schemas.microsoft.com/office/word/2015/wordml/symex" xmlns:wpg="http://schemas.microsoft.com/office/word/2010/wordprocessingGroup" xmlns:wpi="http://schemas.microsoft.com/office/word/2010/wordprocessingInk" xmlns:wne="http://schemas.microsoft.com/office/word/2006/wordml" xmlns:wps="http://schemas.microsoft.com/office/word/2010/wordprocessingShape" mc:Ignorable="w14 w15 w16se w16cid wp14">
+<w:document xmlns:wpc="http://schemas.microsoft.com/office/word/2010/wordprocessingCanvas" xmlns:cx="http://schemas.microsoft.com/office/drawing/2014/chartex" xmlns:cx1="http://schemas.microsoft.com/office/drawing/2015/9/8/chartex" xmlns:cx2="http://schemas.microsoft.com/office/drawing/2015/10/21/chartex" xmlns:cx3="http://schemas.microsoft.com/office/drawing/2016/5/9/chartex" xmlns:cx4="http://schemas.microsoft.com/office/drawing/2016/5/10/chartex" xmlns:cx5="http://schemas.microsoft.com/office/drawing/2016/5/11/chartex" xmlns:cx6="http://schemas.microsoft.com/office/drawing/2016/5/12/chartex" xmlns:cx7="http://schemas.microsoft.com/office/drawing/2016/5/13/chartex" xmlns:cx8="http://schemas.microsoft.com/office/drawing/2016/5/14/chartex" xmlns:mc="http://schemas.openxmlformats.org/markup-compatibility/2006" xmlns:aink="http://schemas.microsoft.com/office/drawing/2016/ink" xmlns:am3d="http://schemas.microsoft.com/office/drawing/2017/model3d" xmlns:o="urn:schemas-microsoft-com:office:office" xmlns:r="http://schemas.openxmlformats.org/officeDocument/2006/relationships" xmlns:m="http://schemas.openxmlformats.org/officeDocument/2006/math" xmlns:v="urn:schemas-microsoft-com:vml" xmlns:wp14="http://schemas.microsoft.com/office/word/2010/wordprocessingDrawing" xmlns:wp="http://schemas.openxmlformats.org/drawingml/2006/wordprocessingDrawing" xmlns:w10="urn:schemas-microsoft-com:office:word" xmlns:w="http://schemas.openxmlformats.org/wordprocessingml/2006/main" xmlns:w14="http://schemas.microsoft.com/office/word/2010/wordml" xmlns:w15="http://schemas.microsoft.com/office/word/2012/wordml" xmlns:w16cex="http://schemas.microsoft.com/office/word/2018/wordml/cex" xmlns:w16cid="http://schemas.microsoft.com/office/word/2016/wordml/cid" xmlns:w16="http://schemas.microsoft.com/office/word/2018/wordml" xmlns:w16se="http://schemas.microsoft.com/office/word/2015/wordml/symex" xmlns:wpg="http://schemas.microsoft.com/office/word/2010/wordprocessingGroup" xmlns:wpi="http://schemas.microsoft.com/office/word/2010/wordprocessingInk" xmlns:wne="http://schemas.microsoft.com/office/word/2006/wordml" xmlns:wps="http://schemas.microsoft.com/office/word/2010/wordprocessingShape" mc:Ignorable="w14 w15 w16se w16cid w16 w16cex wp14">
   <w:body>
     <w:p>
       <w:pPr>
@@ -27,7 +27,19 @@
         <w:rPr>
           <w:lang w:val="en-US"/>
         </w:rPr>
-        <w:t>In this assignment we will be creating a website using HTML, CSS, and Bootstrap. The website should look like the following:</w:t>
+        <w:t xml:space="preserve">In this assignment we will be creating a website using HTML, CSS, and </w:t>
+      </w:r>
+      <w:r>
+        <w:rPr>
+          <w:lang w:val="en-US"/>
+        </w:rPr>
+        <w:t>Flexbox</w:t>
+      </w:r>
+      <w:r>
+        <w:rPr>
+          <w:lang w:val="en-US"/>
+        </w:rPr>
+        <w:t>. The website should look like the following:</w:t>
       </w:r>
     </w:p>
     <w:p>
@@ -514,23 +526,14 @@
         <w:rPr>
           <w:lang w:val="en-US"/>
         </w:rPr>
-        <w:t xml:space="preserve">You should start off by building the layout. A good example of this would be the </w:t>
+        <w:t xml:space="preserve">You should start off by building the layout. </w:t>
       </w:r>
-      <m:oMath>
-        <m:r>
-          <w:rPr>
-            <w:rFonts w:ascii="Cambria Math" w:hAnsi="Cambria Math"/>
-            <w:lang w:val="en-US"/>
-          </w:rPr>
-          <m:t>basicLayout.html</m:t>
-        </m:r>
-      </m:oMath>
       <w:r>
         <w:rPr>
           <w:rFonts w:eastAsiaTheme="minorEastAsia"/>
           <w:lang w:val="en-US"/>
         </w:rPr>
-        <w:t xml:space="preserve"> file that we created. We started off </w:t>
+        <w:t xml:space="preserve">We started off </w:t>
       </w:r>
       <w:r>
         <w:rPr>
@@ -778,6 +781,13 @@
         </w:rPr>
         <w:t>col</w:t>
       </w:r>
+      <w:r>
+        <w:rPr>
+          <w:b/>
+          <w:lang w:val="en-US"/>
+        </w:rPr>
+        <w:t>umn</w:t>
+      </w:r>
     </w:p>
     <w:p>
       <w:pPr>
@@ -843,35 +853,6 @@
     </w:p>
     <w:p>
       <w:pPr>
-        <w:rPr>
-          <w:lang w:val="en-US"/>
-        </w:rPr>
-      </w:pPr>
-      <w:r>
-        <w:rPr>
-          <w:lang w:val="en-US"/>
-        </w:rPr>
-        <w:t xml:space="preserve">The final product of this should look like the </w:t>
-      </w:r>
-      <m:oMath>
-        <m:r>
-          <w:rPr>
-            <w:rFonts w:ascii="Cambria Math" w:hAnsi="Cambria Math"/>
-            <w:lang w:val="en-US"/>
-          </w:rPr>
-          <m:t>basicLayout.html</m:t>
-        </m:r>
-      </m:oMath>
-      <w:r>
-        <w:rPr>
-          <w:rFonts w:eastAsiaTheme="minorEastAsia"/>
-          <w:lang w:val="en-US"/>
-        </w:rPr>
-        <w:t xml:space="preserve"> file.</w:t>
-      </w:r>
-    </w:p>
-    <w:p>
-      <w:pPr>
         <w:pStyle w:val="Heading2"/>
       </w:pPr>
       <w:r>
@@ -888,15 +869,7 @@
         <w:rPr>
           <w:lang w:val="en-US"/>
         </w:rPr>
-        <w:t>Once we have created our basic layout</w:t>
-      </w:r>
-      <w:bookmarkStart w:id="0" w:name="_GoBack"/>
-      <w:bookmarkEnd w:id="0"/>
-      <w:r>
-        <w:rPr>
-          <w:lang w:val="en-US"/>
-        </w:rPr>
-        <w:t xml:space="preserve">, we can start to add the data to our website. </w:t>
+        <w:t xml:space="preserve">Once we have created our basic layout, we can start to add the data to our website. </w:t>
       </w:r>
       <w:r>
         <w:rPr>
@@ -1159,442 +1132,6 @@
           <w:lang w:eastAsia="en-CA"/>
         </w:rPr>
         <w:t>)</w:t>
-      </w:r>
-    </w:p>
-    <w:p>
-      <w:pPr>
-        <w:rPr>
-          <w:lang w:val="en-US"/>
-        </w:rPr>
-      </w:pPr>
-    </w:p>
-    <w:p>
-      <w:pPr>
-        <w:rPr>
-          <w:lang w:val="en-US"/>
-        </w:rPr>
-      </w:pPr>
-      <w:r>
-        <w:rPr>
-          <w:lang w:val="en-US"/>
-        </w:rPr>
-        <w:t>And the following classes for those tags:</w:t>
-      </w:r>
-    </w:p>
-    <w:p>
-      <w:pPr>
-        <w:shd w:val="clear" w:color="auto" w:fill="1E1E1E"/>
-        <w:spacing w:after="0" w:line="285" w:lineRule="atLeast"/>
-        <w:rPr>
-          <w:rFonts w:ascii="Consolas" w:eastAsia="Times New Roman" w:hAnsi="Consolas" w:cs="Times New Roman"/>
-          <w:color w:val="C5C8C6"/>
-          <w:sz w:val="21"/>
-          <w:szCs w:val="21"/>
-          <w:lang w:eastAsia="en-CA"/>
-        </w:rPr>
-      </w:pPr>
-      <w:r>
-        <w:rPr>
-          <w:rFonts w:ascii="Consolas" w:eastAsia="Times New Roman" w:hAnsi="Consolas" w:cs="Times New Roman"/>
-          <w:color w:val="9AA83A"/>
-          <w:sz w:val="21"/>
-          <w:szCs w:val="21"/>
-          <w:lang w:eastAsia="en-CA"/>
-        </w:rPr>
-        <w:t>container</w:t>
-      </w:r>
-      <w:r>
-        <w:rPr>
-          <w:rFonts w:ascii="Consolas" w:eastAsia="Times New Roman" w:hAnsi="Consolas" w:cs="Times New Roman"/>
-          <w:color w:val="9AA83A"/>
-          <w:sz w:val="21"/>
-          <w:szCs w:val="21"/>
-          <w:lang w:eastAsia="en-CA"/>
-        </w:rPr>
-        <w:t xml:space="preserve"> </w:t>
-      </w:r>
-      <w:r>
-        <w:rPr>
-          <w:rFonts w:ascii="Consolas" w:eastAsia="Times New Roman" w:hAnsi="Consolas" w:cs="Times New Roman"/>
-          <w:color w:val="FFFFFF" w:themeColor="background1"/>
-          <w:sz w:val="21"/>
-          <w:szCs w:val="21"/>
-          <w:lang w:eastAsia="en-CA"/>
-        </w:rPr>
-        <w:t>(for: positioning)</w:t>
-      </w:r>
-    </w:p>
-    <w:p>
-      <w:pPr>
-        <w:shd w:val="clear" w:color="auto" w:fill="1E1E1E"/>
-        <w:spacing w:after="0" w:line="285" w:lineRule="atLeast"/>
-        <w:rPr>
-          <w:rFonts w:ascii="Consolas" w:eastAsia="Times New Roman" w:hAnsi="Consolas" w:cs="Times New Roman"/>
-          <w:color w:val="C5C8C6"/>
-          <w:sz w:val="21"/>
-          <w:szCs w:val="21"/>
-          <w:lang w:eastAsia="en-CA"/>
-        </w:rPr>
-      </w:pPr>
-      <w:r>
-        <w:rPr>
-          <w:rFonts w:ascii="Consolas" w:eastAsia="Times New Roman" w:hAnsi="Consolas" w:cs="Times New Roman"/>
-          <w:color w:val="9AA83A"/>
-          <w:sz w:val="21"/>
-          <w:szCs w:val="21"/>
-          <w:lang w:eastAsia="en-CA"/>
-        </w:rPr>
-        <w:t>row</w:t>
-      </w:r>
-      <w:r>
-        <w:rPr>
-          <w:rFonts w:ascii="Consolas" w:eastAsia="Times New Roman" w:hAnsi="Consolas" w:cs="Times New Roman"/>
-          <w:color w:val="9AA83A"/>
-          <w:sz w:val="21"/>
-          <w:szCs w:val="21"/>
-          <w:lang w:eastAsia="en-CA"/>
-        </w:rPr>
-        <w:t xml:space="preserve"> </w:t>
-      </w:r>
-      <w:r>
-        <w:rPr>
-          <w:rFonts w:ascii="Consolas" w:eastAsia="Times New Roman" w:hAnsi="Consolas" w:cs="Times New Roman"/>
-          <w:color w:val="FFFFFF" w:themeColor="background1"/>
-          <w:sz w:val="21"/>
-          <w:szCs w:val="21"/>
-          <w:lang w:eastAsia="en-CA"/>
-        </w:rPr>
-        <w:t>(for: positioning)</w:t>
-      </w:r>
-    </w:p>
-    <w:p>
-      <w:pPr>
-        <w:shd w:val="clear" w:color="auto" w:fill="1E1E1E"/>
-        <w:spacing w:after="0" w:line="285" w:lineRule="atLeast"/>
-        <w:rPr>
-          <w:rFonts w:ascii="Consolas" w:eastAsia="Times New Roman" w:hAnsi="Consolas" w:cs="Times New Roman"/>
-          <w:color w:val="FFFFFF" w:themeColor="background1"/>
-          <w:sz w:val="21"/>
-          <w:szCs w:val="21"/>
-          <w:lang w:eastAsia="en-CA"/>
-        </w:rPr>
-      </w:pPr>
-      <w:r>
-        <w:rPr>
-          <w:rFonts w:ascii="Consolas" w:eastAsia="Times New Roman" w:hAnsi="Consolas" w:cs="Times New Roman"/>
-          <w:color w:val="9AA83A"/>
-          <w:sz w:val="21"/>
-          <w:szCs w:val="21"/>
-          <w:lang w:eastAsia="en-CA"/>
-        </w:rPr>
-        <w:t>col</w:t>
-      </w:r>
-      <w:r>
-        <w:rPr>
-          <w:rFonts w:ascii="Consolas" w:eastAsia="Times New Roman" w:hAnsi="Consolas" w:cs="Times New Roman"/>
-          <w:color w:val="9AA83A"/>
-          <w:sz w:val="21"/>
-          <w:szCs w:val="21"/>
-          <w:lang w:eastAsia="en-CA"/>
-        </w:rPr>
-        <w:t xml:space="preserve"> </w:t>
-      </w:r>
-      <w:r>
-        <w:rPr>
-          <w:rFonts w:ascii="Consolas" w:eastAsia="Times New Roman" w:hAnsi="Consolas" w:cs="Times New Roman"/>
-          <w:color w:val="FFFFFF" w:themeColor="background1"/>
-          <w:sz w:val="21"/>
-          <w:szCs w:val="21"/>
-          <w:lang w:eastAsia="en-CA"/>
-        </w:rPr>
-        <w:t>(for: positioning)</w:t>
-      </w:r>
-    </w:p>
-    <w:p>
-      <w:pPr>
-        <w:shd w:val="clear" w:color="auto" w:fill="1E1E1E"/>
-        <w:spacing w:after="0" w:line="285" w:lineRule="atLeast"/>
-        <w:rPr>
-          <w:rFonts w:ascii="Consolas" w:eastAsia="Times New Roman" w:hAnsi="Consolas" w:cs="Times New Roman"/>
-          <w:color w:val="FFFFFF" w:themeColor="background1"/>
-          <w:sz w:val="21"/>
-          <w:szCs w:val="21"/>
-          <w:lang w:eastAsia="en-CA"/>
-        </w:rPr>
-      </w:pPr>
-      <w:r>
-        <w:rPr>
-          <w:rFonts w:ascii="Consolas" w:eastAsia="Times New Roman" w:hAnsi="Consolas" w:cs="Times New Roman"/>
-          <w:color w:val="9AA83A"/>
-          <w:sz w:val="21"/>
-          <w:szCs w:val="21"/>
-          <w:lang w:eastAsia="en-CA"/>
-        </w:rPr>
-        <w:t>col-</w:t>
-      </w:r>
-      <w:proofErr w:type="spellStart"/>
-      <w:r>
-        <w:rPr>
-          <w:rFonts w:ascii="Consolas" w:eastAsia="Times New Roman" w:hAnsi="Consolas" w:cs="Times New Roman"/>
-          <w:color w:val="9AA83A"/>
-          <w:sz w:val="21"/>
-          <w:szCs w:val="21"/>
-          <w:lang w:eastAsia="en-CA"/>
-        </w:rPr>
-        <w:t>sm</w:t>
-      </w:r>
-      <w:proofErr w:type="spellEnd"/>
-      <w:r>
-        <w:rPr>
-          <w:rFonts w:ascii="Consolas" w:eastAsia="Times New Roman" w:hAnsi="Consolas" w:cs="Times New Roman"/>
-          <w:color w:val="9AA83A"/>
-          <w:sz w:val="21"/>
-          <w:szCs w:val="21"/>
-          <w:lang w:eastAsia="en-CA"/>
-        </w:rPr>
-        <w:t xml:space="preserve"> </w:t>
-      </w:r>
-      <w:r>
-        <w:rPr>
-          <w:rFonts w:ascii="Consolas" w:eastAsia="Times New Roman" w:hAnsi="Consolas" w:cs="Times New Roman"/>
-          <w:color w:val="FFFFFF" w:themeColor="background1"/>
-          <w:sz w:val="21"/>
-          <w:szCs w:val="21"/>
-          <w:lang w:eastAsia="en-CA"/>
-        </w:rPr>
-        <w:t>(for:</w:t>
-      </w:r>
-      <w:r>
-        <w:rPr>
-          <w:rFonts w:ascii="Consolas" w:eastAsia="Times New Roman" w:hAnsi="Consolas" w:cs="Times New Roman"/>
-          <w:color w:val="FFFFFF" w:themeColor="background1"/>
-          <w:sz w:val="21"/>
-          <w:szCs w:val="21"/>
-          <w:lang w:eastAsia="en-CA"/>
-        </w:rPr>
-        <w:t xml:space="preserve"> positioning</w:t>
-      </w:r>
-      <w:r>
-        <w:rPr>
-          <w:rFonts w:ascii="Consolas" w:eastAsia="Times New Roman" w:hAnsi="Consolas" w:cs="Times New Roman"/>
-          <w:color w:val="FFFFFF" w:themeColor="background1"/>
-          <w:sz w:val="21"/>
-          <w:szCs w:val="21"/>
-          <w:lang w:eastAsia="en-CA"/>
-        </w:rPr>
-        <w:t>)</w:t>
-      </w:r>
-    </w:p>
-    <w:p>
-      <w:pPr>
-        <w:shd w:val="clear" w:color="auto" w:fill="1E1E1E"/>
-        <w:spacing w:after="0" w:line="285" w:lineRule="atLeast"/>
-        <w:rPr>
-          <w:rFonts w:ascii="Consolas" w:eastAsia="Times New Roman" w:hAnsi="Consolas" w:cs="Times New Roman"/>
-          <w:color w:val="FFFFFF" w:themeColor="background1"/>
-          <w:sz w:val="21"/>
-          <w:szCs w:val="21"/>
-          <w:lang w:eastAsia="en-CA"/>
-        </w:rPr>
-      </w:pPr>
-      <w:r>
-        <w:rPr>
-          <w:rFonts w:ascii="Consolas" w:eastAsia="Times New Roman" w:hAnsi="Consolas" w:cs="Times New Roman"/>
-          <w:color w:val="9AA83A"/>
-          <w:sz w:val="21"/>
-          <w:szCs w:val="21"/>
-          <w:lang w:eastAsia="en-CA"/>
-        </w:rPr>
-        <w:t>text-center</w:t>
-      </w:r>
-      <w:r>
-        <w:rPr>
-          <w:rFonts w:ascii="Consolas" w:eastAsia="Times New Roman" w:hAnsi="Consolas" w:cs="Times New Roman"/>
-          <w:color w:val="9AA83A"/>
-          <w:sz w:val="21"/>
-          <w:szCs w:val="21"/>
-          <w:lang w:eastAsia="en-CA"/>
-        </w:rPr>
-        <w:t xml:space="preserve"> </w:t>
-      </w:r>
-      <w:r>
-        <w:rPr>
-          <w:rFonts w:ascii="Consolas" w:eastAsia="Times New Roman" w:hAnsi="Consolas" w:cs="Times New Roman"/>
-          <w:color w:val="FFFFFF" w:themeColor="background1"/>
-          <w:sz w:val="21"/>
-          <w:szCs w:val="21"/>
-          <w:lang w:eastAsia="en-CA"/>
-        </w:rPr>
-        <w:t>(for: centering</w:t>
-      </w:r>
-      <w:r>
-        <w:rPr>
-          <w:rFonts w:ascii="Consolas" w:eastAsia="Times New Roman" w:hAnsi="Consolas" w:cs="Times New Roman"/>
-          <w:color w:val="FFFFFF" w:themeColor="background1"/>
-          <w:sz w:val="21"/>
-          <w:szCs w:val="21"/>
-          <w:lang w:eastAsia="en-CA"/>
-        </w:rPr>
-        <w:t xml:space="preserve"> elements</w:t>
-      </w:r>
-      <w:r>
-        <w:rPr>
-          <w:rFonts w:ascii="Consolas" w:eastAsia="Times New Roman" w:hAnsi="Consolas" w:cs="Times New Roman"/>
-          <w:color w:val="FFFFFF" w:themeColor="background1"/>
-          <w:sz w:val="21"/>
-          <w:szCs w:val="21"/>
-          <w:lang w:eastAsia="en-CA"/>
-        </w:rPr>
-        <w:t>)</w:t>
-      </w:r>
-    </w:p>
-    <w:p>
-      <w:pPr>
-        <w:shd w:val="clear" w:color="auto" w:fill="1E1E1E"/>
-        <w:spacing w:after="0" w:line="285" w:lineRule="atLeast"/>
-        <w:rPr>
-          <w:rFonts w:ascii="Consolas" w:eastAsia="Times New Roman" w:hAnsi="Consolas" w:cs="Times New Roman"/>
-          <w:color w:val="FFFFFF" w:themeColor="background1"/>
-          <w:sz w:val="21"/>
-          <w:szCs w:val="21"/>
-          <w:lang w:eastAsia="en-CA"/>
-        </w:rPr>
-      </w:pPr>
-      <w:r>
-        <w:rPr>
-          <w:rFonts w:ascii="Consolas" w:eastAsia="Times New Roman" w:hAnsi="Consolas" w:cs="Times New Roman"/>
-          <w:color w:val="9AA83A"/>
-          <w:sz w:val="21"/>
-          <w:szCs w:val="21"/>
-          <w:lang w:eastAsia="en-CA"/>
-        </w:rPr>
-        <w:t>mx-auto</w:t>
-      </w:r>
-      <w:r>
-        <w:rPr>
-          <w:rFonts w:ascii="Consolas" w:eastAsia="Times New Roman" w:hAnsi="Consolas" w:cs="Times New Roman"/>
-          <w:color w:val="9AA83A"/>
-          <w:sz w:val="21"/>
-          <w:szCs w:val="21"/>
-          <w:lang w:eastAsia="en-CA"/>
-        </w:rPr>
-        <w:t xml:space="preserve"> </w:t>
-      </w:r>
-      <w:r>
-        <w:rPr>
-          <w:rFonts w:ascii="Consolas" w:eastAsia="Times New Roman" w:hAnsi="Consolas" w:cs="Times New Roman"/>
-          <w:color w:val="FFFFFF" w:themeColor="background1"/>
-          <w:sz w:val="21"/>
-          <w:szCs w:val="21"/>
-          <w:lang w:eastAsia="en-CA"/>
-        </w:rPr>
-        <w:t>(for: centering divs)</w:t>
-      </w:r>
-    </w:p>
-    <w:p>
-      <w:pPr>
-        <w:shd w:val="clear" w:color="auto" w:fill="1E1E1E"/>
-        <w:spacing w:after="0" w:line="285" w:lineRule="atLeast"/>
-        <w:rPr>
-          <w:rFonts w:ascii="Consolas" w:eastAsia="Times New Roman" w:hAnsi="Consolas" w:cs="Times New Roman"/>
-          <w:color w:val="FFFFFF" w:themeColor="background1"/>
-          <w:sz w:val="21"/>
-          <w:szCs w:val="21"/>
-          <w:lang w:eastAsia="en-CA"/>
-        </w:rPr>
-      </w:pPr>
-      <w:r>
-        <w:rPr>
-          <w:rFonts w:ascii="Consolas" w:eastAsia="Times New Roman" w:hAnsi="Consolas" w:cs="Times New Roman"/>
-          <w:color w:val="9AA83A"/>
-          <w:sz w:val="21"/>
-          <w:szCs w:val="21"/>
-          <w:lang w:eastAsia="en-CA"/>
-        </w:rPr>
-        <w:t>justify-content-center</w:t>
-      </w:r>
-      <w:r>
-        <w:rPr>
-          <w:rFonts w:ascii="Consolas" w:eastAsia="Times New Roman" w:hAnsi="Consolas" w:cs="Times New Roman"/>
-          <w:color w:val="9AA83A"/>
-          <w:sz w:val="21"/>
-          <w:szCs w:val="21"/>
-          <w:lang w:eastAsia="en-CA"/>
-        </w:rPr>
-        <w:t xml:space="preserve"> </w:t>
-      </w:r>
-      <w:r>
-        <w:rPr>
-          <w:rFonts w:ascii="Consolas" w:eastAsia="Times New Roman" w:hAnsi="Consolas" w:cs="Times New Roman"/>
-          <w:color w:val="FFFFFF" w:themeColor="background1"/>
-          <w:sz w:val="21"/>
-          <w:szCs w:val="21"/>
-          <w:lang w:eastAsia="en-CA"/>
-        </w:rPr>
-        <w:t>(for:</w:t>
-      </w:r>
-      <w:r>
-        <w:rPr>
-          <w:rFonts w:ascii="Consolas" w:eastAsia="Times New Roman" w:hAnsi="Consolas" w:cs="Times New Roman"/>
-          <w:color w:val="FFFFFF" w:themeColor="background1"/>
-          <w:sz w:val="21"/>
-          <w:szCs w:val="21"/>
-          <w:lang w:eastAsia="en-CA"/>
-        </w:rPr>
-        <w:t xml:space="preserve"> centering divs</w:t>
-      </w:r>
-      <w:r>
-        <w:rPr>
-          <w:rFonts w:ascii="Consolas" w:eastAsia="Times New Roman" w:hAnsi="Consolas" w:cs="Times New Roman"/>
-          <w:color w:val="FFFFFF" w:themeColor="background1"/>
-          <w:sz w:val="21"/>
-          <w:szCs w:val="21"/>
-          <w:lang w:eastAsia="en-CA"/>
-        </w:rPr>
-        <w:t>)</w:t>
-      </w:r>
-    </w:p>
-    <w:p>
-      <w:pPr>
-        <w:shd w:val="clear" w:color="auto" w:fill="1E1E1E"/>
-        <w:spacing w:after="0" w:line="285" w:lineRule="atLeast"/>
-        <w:rPr>
-          <w:rFonts w:ascii="Consolas" w:eastAsia="Times New Roman" w:hAnsi="Consolas" w:cs="Times New Roman"/>
-          <w:color w:val="FFFFFF" w:themeColor="background1"/>
-          <w:sz w:val="21"/>
-          <w:szCs w:val="21"/>
-          <w:lang w:eastAsia="en-CA"/>
-        </w:rPr>
-      </w:pPr>
-      <w:r>
-        <w:rPr>
-          <w:rFonts w:ascii="Consolas" w:eastAsia="Times New Roman" w:hAnsi="Consolas" w:cs="Times New Roman"/>
-          <w:color w:val="9AA83A"/>
-          <w:sz w:val="21"/>
-          <w:szCs w:val="21"/>
-          <w:lang w:eastAsia="en-CA"/>
-        </w:rPr>
-        <w:t>form-group</w:t>
-      </w:r>
-      <w:r>
-        <w:rPr>
-          <w:rFonts w:ascii="Consolas" w:eastAsia="Times New Roman" w:hAnsi="Consolas" w:cs="Times New Roman"/>
-          <w:color w:val="9AA83A"/>
-          <w:sz w:val="21"/>
-          <w:szCs w:val="21"/>
-          <w:lang w:eastAsia="en-CA"/>
-        </w:rPr>
-        <w:t xml:space="preserve"> </w:t>
-      </w:r>
-      <w:r>
-        <w:rPr>
-          <w:rFonts w:ascii="Consolas" w:eastAsia="Times New Roman" w:hAnsi="Consolas" w:cs="Times New Roman"/>
-          <w:color w:val="FFFFFF" w:themeColor="background1"/>
-          <w:sz w:val="21"/>
-          <w:szCs w:val="21"/>
-          <w:lang w:eastAsia="en-CA"/>
-        </w:rPr>
-        <w:t>(for: input tags)</w:t>
       </w:r>
     </w:p>
     <w:p>
@@ -1808,7 +1345,7 @@
 </file>
 
 <file path=word/endnotes.xml><?xml version="1.0" encoding="utf-8"?>
-<w:endnotes xmlns:wpc="http://schemas.microsoft.com/office/word/2010/wordprocessingCanvas" xmlns:cx="http://schemas.microsoft.com/office/drawing/2014/chartex" xmlns:cx1="http://schemas.microsoft.com/office/drawing/2015/9/8/chartex" xmlns:cx2="http://schemas.microsoft.com/office/drawing/2015/10/21/chartex" xmlns:cx3="http://schemas.microsoft.com/office/drawing/2016/5/9/chartex" xmlns:cx4="http://schemas.microsoft.com/office/drawing/2016/5/10/chartex" xmlns:cx5="http://schemas.microsoft.com/office/drawing/2016/5/11/chartex" xmlns:cx6="http://schemas.microsoft.com/office/drawing/2016/5/12/chartex" xmlns:cx7="http://schemas.microsoft.com/office/drawing/2016/5/13/chartex" xmlns:cx8="http://schemas.microsoft.com/office/drawing/2016/5/14/chartex" xmlns:mc="http://schemas.openxmlformats.org/markup-compatibility/2006" xmlns:aink="http://schemas.microsoft.com/office/drawing/2016/ink" xmlns:am3d="http://schemas.microsoft.com/office/drawing/2017/model3d" xmlns:o="urn:schemas-microsoft-com:office:office" xmlns:r="http://schemas.openxmlformats.org/officeDocument/2006/relationships" xmlns:m="http://schemas.openxmlformats.org/officeDocument/2006/math" xmlns:v="urn:schemas-microsoft-com:vml" xmlns:wp14="http://schemas.microsoft.com/office/word/2010/wordprocessingDrawing" xmlns:wp="http://schemas.openxmlformats.org/drawingml/2006/wordprocessingDrawing" xmlns:w10="urn:schemas-microsoft-com:office:word" xmlns:w="http://schemas.openxmlformats.org/wordprocessingml/2006/main" xmlns:w14="http://schemas.microsoft.com/office/word/2010/wordml" xmlns:w15="http://schemas.microsoft.com/office/word/2012/wordml" xmlns:w16cid="http://schemas.microsoft.com/office/word/2016/wordml/cid" xmlns:w16se="http://schemas.microsoft.com/office/word/2015/wordml/symex" xmlns:wpg="http://schemas.microsoft.com/office/word/2010/wordprocessingGroup" xmlns:wpi="http://schemas.microsoft.com/office/word/2010/wordprocessingInk" xmlns:wne="http://schemas.microsoft.com/office/word/2006/wordml" xmlns:wps="http://schemas.microsoft.com/office/word/2010/wordprocessingShape" mc:Ignorable="w14 w15 w16se w16cid wp14">
+<w:endnotes xmlns:wpc="http://schemas.microsoft.com/office/word/2010/wordprocessingCanvas" xmlns:cx="http://schemas.microsoft.com/office/drawing/2014/chartex" xmlns:cx1="http://schemas.microsoft.com/office/drawing/2015/9/8/chartex" xmlns:cx2="http://schemas.microsoft.com/office/drawing/2015/10/21/chartex" xmlns:cx3="http://schemas.microsoft.com/office/drawing/2016/5/9/chartex" xmlns:cx4="http://schemas.microsoft.com/office/drawing/2016/5/10/chartex" xmlns:cx5="http://schemas.microsoft.com/office/drawing/2016/5/11/chartex" xmlns:cx6="http://schemas.microsoft.com/office/drawing/2016/5/12/chartex" xmlns:cx7="http://schemas.microsoft.com/office/drawing/2016/5/13/chartex" xmlns:cx8="http://schemas.microsoft.com/office/drawing/2016/5/14/chartex" xmlns:mc="http://schemas.openxmlformats.org/markup-compatibility/2006" xmlns:aink="http://schemas.microsoft.com/office/drawing/2016/ink" xmlns:am3d="http://schemas.microsoft.com/office/drawing/2017/model3d" xmlns:o="urn:schemas-microsoft-com:office:office" xmlns:r="http://schemas.openxmlformats.org/officeDocument/2006/relationships" xmlns:m="http://schemas.openxmlformats.org/officeDocument/2006/math" xmlns:v="urn:schemas-microsoft-com:vml" xmlns:wp14="http://schemas.microsoft.com/office/word/2010/wordprocessingDrawing" xmlns:wp="http://schemas.openxmlformats.org/drawingml/2006/wordprocessingDrawing" xmlns:w10="urn:schemas-microsoft-com:office:word" xmlns:w="http://schemas.openxmlformats.org/wordprocessingml/2006/main" xmlns:w14="http://schemas.microsoft.com/office/word/2010/wordml" xmlns:w15="http://schemas.microsoft.com/office/word/2012/wordml" xmlns:w16cex="http://schemas.microsoft.com/office/word/2018/wordml/cex" xmlns:w16cid="http://schemas.microsoft.com/office/word/2016/wordml/cid" xmlns:w16="http://schemas.microsoft.com/office/word/2018/wordml" xmlns:w16se="http://schemas.microsoft.com/office/word/2015/wordml/symex" xmlns:wpg="http://schemas.microsoft.com/office/word/2010/wordprocessingGroup" xmlns:wpi="http://schemas.microsoft.com/office/word/2010/wordprocessingInk" xmlns:wne="http://schemas.microsoft.com/office/word/2006/wordml" xmlns:wps="http://schemas.microsoft.com/office/word/2010/wordprocessingShape" mc:Ignorable="w14 w15 w16se w16cid w16 w16cex wp14">
   <w:endnote w:type="separator" w:id="-1">
     <w:p>
       <w:pPr>
@@ -1833,7 +1370,7 @@
 </file>
 
 <file path=word/footer1.xml><?xml version="1.0" encoding="utf-8"?>
-<w:ftr xmlns:wpc="http://schemas.microsoft.com/office/word/2010/wordprocessingCanvas" xmlns:cx="http://schemas.microsoft.com/office/drawing/2014/chartex" xmlns:cx1="http://schemas.microsoft.com/office/drawing/2015/9/8/chartex" xmlns:cx2="http://schemas.microsoft.com/office/drawing/2015/10/21/chartex" xmlns:cx3="http://schemas.microsoft.com/office/drawing/2016/5/9/chartex" xmlns:cx4="http://schemas.microsoft.com/office/drawing/2016/5/10/chartex" xmlns:cx5="http://schemas.microsoft.com/office/drawing/2016/5/11/chartex" xmlns:cx6="http://schemas.microsoft.com/office/drawing/2016/5/12/chartex" xmlns:cx7="http://schemas.microsoft.com/office/drawing/2016/5/13/chartex" xmlns:cx8="http://schemas.microsoft.com/office/drawing/2016/5/14/chartex" xmlns:mc="http://schemas.openxmlformats.org/markup-compatibility/2006" xmlns:aink="http://schemas.microsoft.com/office/drawing/2016/ink" xmlns:am3d="http://schemas.microsoft.com/office/drawing/2017/model3d" xmlns:o="urn:schemas-microsoft-com:office:office" xmlns:r="http://schemas.openxmlformats.org/officeDocument/2006/relationships" xmlns:m="http://schemas.openxmlformats.org/officeDocument/2006/math" xmlns:v="urn:schemas-microsoft-com:vml" xmlns:wp14="http://schemas.microsoft.com/office/word/2010/wordprocessingDrawing" xmlns:wp="http://schemas.openxmlformats.org/drawingml/2006/wordprocessingDrawing" xmlns:w10="urn:schemas-microsoft-com:office:word" xmlns:w="http://schemas.openxmlformats.org/wordprocessingml/2006/main" xmlns:w14="http://schemas.microsoft.com/office/word/2010/wordml" xmlns:w15="http://schemas.microsoft.com/office/word/2012/wordml" xmlns:w16cid="http://schemas.microsoft.com/office/word/2016/wordml/cid" xmlns:w16se="http://schemas.microsoft.com/office/word/2015/wordml/symex" xmlns:wpg="http://schemas.microsoft.com/office/word/2010/wordprocessingGroup" xmlns:wpi="http://schemas.microsoft.com/office/word/2010/wordprocessingInk" xmlns:wne="http://schemas.microsoft.com/office/word/2006/wordml" xmlns:wps="http://schemas.microsoft.com/office/word/2010/wordprocessingShape" mc:Ignorable="w14 w15 w16se w16cid wp14">
+<w:ftr xmlns:wpc="http://schemas.microsoft.com/office/word/2010/wordprocessingCanvas" xmlns:cx="http://schemas.microsoft.com/office/drawing/2014/chartex" xmlns:cx1="http://schemas.microsoft.com/office/drawing/2015/9/8/chartex" xmlns:cx2="http://schemas.microsoft.com/office/drawing/2015/10/21/chartex" xmlns:cx3="http://schemas.microsoft.com/office/drawing/2016/5/9/chartex" xmlns:cx4="http://schemas.microsoft.com/office/drawing/2016/5/10/chartex" xmlns:cx5="http://schemas.microsoft.com/office/drawing/2016/5/11/chartex" xmlns:cx6="http://schemas.microsoft.com/office/drawing/2016/5/12/chartex" xmlns:cx7="http://schemas.microsoft.com/office/drawing/2016/5/13/chartex" xmlns:cx8="http://schemas.microsoft.com/office/drawing/2016/5/14/chartex" xmlns:mc="http://schemas.openxmlformats.org/markup-compatibility/2006" xmlns:aink="http://schemas.microsoft.com/office/drawing/2016/ink" xmlns:am3d="http://schemas.microsoft.com/office/drawing/2017/model3d" xmlns:o="urn:schemas-microsoft-com:office:office" xmlns:r="http://schemas.openxmlformats.org/officeDocument/2006/relationships" xmlns:m="http://schemas.openxmlformats.org/officeDocument/2006/math" xmlns:v="urn:schemas-microsoft-com:vml" xmlns:wp14="http://schemas.microsoft.com/office/word/2010/wordprocessingDrawing" xmlns:wp="http://schemas.openxmlformats.org/drawingml/2006/wordprocessingDrawing" xmlns:w10="urn:schemas-microsoft-com:office:word" xmlns:w="http://schemas.openxmlformats.org/wordprocessingml/2006/main" xmlns:w14="http://schemas.microsoft.com/office/word/2010/wordml" xmlns:w15="http://schemas.microsoft.com/office/word/2012/wordml" xmlns:w16cex="http://schemas.microsoft.com/office/word/2018/wordml/cex" xmlns:w16cid="http://schemas.microsoft.com/office/word/2016/wordml/cid" xmlns:w16="http://schemas.microsoft.com/office/word/2018/wordml" xmlns:w16se="http://schemas.microsoft.com/office/word/2015/wordml/symex" xmlns:wpg="http://schemas.microsoft.com/office/word/2010/wordprocessingGroup" xmlns:wpi="http://schemas.microsoft.com/office/word/2010/wordprocessingInk" xmlns:wne="http://schemas.microsoft.com/office/word/2006/wordml" xmlns:wps="http://schemas.microsoft.com/office/word/2010/wordprocessingShape" mc:Ignorable="w14 w15 w16se w16cid w16 w16cex wp14">
   <w:p>
     <w:pPr>
       <w:pStyle w:val="Footer"/>
@@ -1914,14 +1451,27 @@
     <w:pPr>
       <w:pStyle w:val="Footer"/>
     </w:pPr>
-    <w:fldSimple w:instr=" FILENAME \* MERGEFORMAT ">
-      <w:r>
-        <w:rPr>
-          <w:noProof/>
-        </w:rPr>
-        <w:t>Assignment 1_G2T_NN.docx</w:t>
-      </w:r>
-    </w:fldSimple>
+    <w:r>
+      <w:fldChar w:fldCharType="begin"/>
+    </w:r>
+    <w:r>
+      <w:instrText xml:space="preserve"> FILENAME \* MERGEFORMAT </w:instrText>
+    </w:r>
+    <w:r>
+      <w:fldChar w:fldCharType="separate"/>
+    </w:r>
+    <w:r>
+      <w:rPr>
+        <w:noProof/>
+      </w:rPr>
+      <w:t>Assignment 1_G2T_NN.docx</w:t>
+    </w:r>
+    <w:r>
+      <w:rPr>
+        <w:noProof/>
+      </w:rPr>
+      <w:fldChar w:fldCharType="end"/>
+    </w:r>
     <w:r>
       <w:tab/>
       <w:t xml:space="preserve">Page </w:t>
@@ -1947,14 +1497,27 @@
     <w:r>
       <w:t>/</w:t>
     </w:r>
-    <w:fldSimple w:instr=" NUMPAGES   \* MERGEFORMAT ">
-      <w:r>
-        <w:rPr>
-          <w:noProof/>
-        </w:rPr>
-        <w:t>1</w:t>
-      </w:r>
-    </w:fldSimple>
+    <w:r>
+      <w:fldChar w:fldCharType="begin"/>
+    </w:r>
+    <w:r>
+      <w:instrText xml:space="preserve"> NUMPAGES   \* MERGEFORMAT </w:instrText>
+    </w:r>
+    <w:r>
+      <w:fldChar w:fldCharType="separate"/>
+    </w:r>
+    <w:r>
+      <w:rPr>
+        <w:noProof/>
+      </w:rPr>
+      <w:t>1</w:t>
+    </w:r>
+    <w:r>
+      <w:rPr>
+        <w:noProof/>
+      </w:rPr>
+      <w:fldChar w:fldCharType="end"/>
+    </w:r>
     <w:r>
       <w:rPr>
         <w:noProof/>
@@ -1966,7 +1529,7 @@
 </file>
 
 <file path=word/footnotes.xml><?xml version="1.0" encoding="utf-8"?>
-<w:footnotes xmlns:wpc="http://schemas.microsoft.com/office/word/2010/wordprocessingCanvas" xmlns:cx="http://schemas.microsoft.com/office/drawing/2014/chartex" xmlns:cx1="http://schemas.microsoft.com/office/drawing/2015/9/8/chartex" xmlns:cx2="http://schemas.microsoft.com/office/drawing/2015/10/21/chartex" xmlns:cx3="http://schemas.microsoft.com/office/drawing/2016/5/9/chartex" xmlns:cx4="http://schemas.microsoft.com/office/drawing/2016/5/10/chartex" xmlns:cx5="http://schemas.microsoft.com/office/drawing/2016/5/11/chartex" xmlns:cx6="http://schemas.microsoft.com/office/drawing/2016/5/12/chartex" xmlns:cx7="http://schemas.microsoft.com/office/drawing/2016/5/13/chartex" xmlns:cx8="http://schemas.microsoft.com/office/drawing/2016/5/14/chartex" xmlns:mc="http://schemas.openxmlformats.org/markup-compatibility/2006" xmlns:aink="http://schemas.microsoft.com/office/drawing/2016/ink" xmlns:am3d="http://schemas.microsoft.com/office/drawing/2017/model3d" xmlns:o="urn:schemas-microsoft-com:office:office" xmlns:r="http://schemas.openxmlformats.org/officeDocument/2006/relationships" xmlns:m="http://schemas.openxmlformats.org/officeDocument/2006/math" xmlns:v="urn:schemas-microsoft-com:vml" xmlns:wp14="http://schemas.microsoft.com/office/word/2010/wordprocessingDrawing" xmlns:wp="http://schemas.openxmlformats.org/drawingml/2006/wordprocessingDrawing" xmlns:w10="urn:schemas-microsoft-com:office:word" xmlns:w="http://schemas.openxmlformats.org/wordprocessingml/2006/main" xmlns:w14="http://schemas.microsoft.com/office/word/2010/wordml" xmlns:w15="http://schemas.microsoft.com/office/word/2012/wordml" xmlns:w16cid="http://schemas.microsoft.com/office/word/2016/wordml/cid" xmlns:w16se="http://schemas.microsoft.com/office/word/2015/wordml/symex" xmlns:wpg="http://schemas.microsoft.com/office/word/2010/wordprocessingGroup" xmlns:wpi="http://schemas.microsoft.com/office/word/2010/wordprocessingInk" xmlns:wne="http://schemas.microsoft.com/office/word/2006/wordml" xmlns:wps="http://schemas.microsoft.com/office/word/2010/wordprocessingShape" mc:Ignorable="w14 w15 w16se w16cid wp14">
+<w:footnotes xmlns:wpc="http://schemas.microsoft.com/office/word/2010/wordprocessingCanvas" xmlns:cx="http://schemas.microsoft.com/office/drawing/2014/chartex" xmlns:cx1="http://schemas.microsoft.com/office/drawing/2015/9/8/chartex" xmlns:cx2="http://schemas.microsoft.com/office/drawing/2015/10/21/chartex" xmlns:cx3="http://schemas.microsoft.com/office/drawing/2016/5/9/chartex" xmlns:cx4="http://schemas.microsoft.com/office/drawing/2016/5/10/chartex" xmlns:cx5="http://schemas.microsoft.com/office/drawing/2016/5/11/chartex" xmlns:cx6="http://schemas.microsoft.com/office/drawing/2016/5/12/chartex" xmlns:cx7="http://schemas.microsoft.com/office/drawing/2016/5/13/chartex" xmlns:cx8="http://schemas.microsoft.com/office/drawing/2016/5/14/chartex" xmlns:mc="http://schemas.openxmlformats.org/markup-compatibility/2006" xmlns:aink="http://schemas.microsoft.com/office/drawing/2016/ink" xmlns:am3d="http://schemas.microsoft.com/office/drawing/2017/model3d" xmlns:o="urn:schemas-microsoft-com:office:office" xmlns:r="http://schemas.openxmlformats.org/officeDocument/2006/relationships" xmlns:m="http://schemas.openxmlformats.org/officeDocument/2006/math" xmlns:v="urn:schemas-microsoft-com:vml" xmlns:wp14="http://schemas.microsoft.com/office/word/2010/wordprocessingDrawing" xmlns:wp="http://schemas.openxmlformats.org/drawingml/2006/wordprocessingDrawing" xmlns:w10="urn:schemas-microsoft-com:office:word" xmlns:w="http://schemas.openxmlformats.org/wordprocessingml/2006/main" xmlns:w14="http://schemas.microsoft.com/office/word/2010/wordml" xmlns:w15="http://schemas.microsoft.com/office/word/2012/wordml" xmlns:w16cex="http://schemas.microsoft.com/office/word/2018/wordml/cex" xmlns:w16cid="http://schemas.microsoft.com/office/word/2016/wordml/cid" xmlns:w16="http://schemas.microsoft.com/office/word/2018/wordml" xmlns:w16se="http://schemas.microsoft.com/office/word/2015/wordml/symex" xmlns:wpg="http://schemas.microsoft.com/office/word/2010/wordprocessingGroup" xmlns:wpi="http://schemas.microsoft.com/office/word/2010/wordprocessingInk" xmlns:wne="http://schemas.microsoft.com/office/word/2006/wordml" xmlns:wps="http://schemas.microsoft.com/office/word/2010/wordprocessingShape" mc:Ignorable="w14 w15 w16se w16cid w16 w16cex wp14">
   <w:footnote w:type="separator" w:id="-1">
     <w:p>
       <w:pPr>
@@ -1991,7 +1554,7 @@
 </file>
 
 <file path=word/header1.xml><?xml version="1.0" encoding="utf-8"?>
-<w:hdr xmlns:wpc="http://schemas.microsoft.com/office/word/2010/wordprocessingCanvas" xmlns:cx="http://schemas.microsoft.com/office/drawing/2014/chartex" xmlns:cx1="http://schemas.microsoft.com/office/drawing/2015/9/8/chartex" xmlns:cx2="http://schemas.microsoft.com/office/drawing/2015/10/21/chartex" xmlns:cx3="http://schemas.microsoft.com/office/drawing/2016/5/9/chartex" xmlns:cx4="http://schemas.microsoft.com/office/drawing/2016/5/10/chartex" xmlns:cx5="http://schemas.microsoft.com/office/drawing/2016/5/11/chartex" xmlns:cx6="http://schemas.microsoft.com/office/drawing/2016/5/12/chartex" xmlns:cx7="http://schemas.microsoft.com/office/drawing/2016/5/13/chartex" xmlns:cx8="http://schemas.microsoft.com/office/drawing/2016/5/14/chartex" xmlns:mc="http://schemas.openxmlformats.org/markup-compatibility/2006" xmlns:aink="http://schemas.microsoft.com/office/drawing/2016/ink" xmlns:am3d="http://schemas.microsoft.com/office/drawing/2017/model3d" xmlns:o="urn:schemas-microsoft-com:office:office" xmlns:r="http://schemas.openxmlformats.org/officeDocument/2006/relationships" xmlns:m="http://schemas.openxmlformats.org/officeDocument/2006/math" xmlns:v="urn:schemas-microsoft-com:vml" xmlns:wp14="http://schemas.microsoft.com/office/word/2010/wordprocessingDrawing" xmlns:wp="http://schemas.openxmlformats.org/drawingml/2006/wordprocessingDrawing" xmlns:w10="urn:schemas-microsoft-com:office:word" xmlns:w="http://schemas.openxmlformats.org/wordprocessingml/2006/main" xmlns:w14="http://schemas.microsoft.com/office/word/2010/wordml" xmlns:w15="http://schemas.microsoft.com/office/word/2012/wordml" xmlns:w16cid="http://schemas.microsoft.com/office/word/2016/wordml/cid" xmlns:w16se="http://schemas.microsoft.com/office/word/2015/wordml/symex" xmlns:wpg="http://schemas.microsoft.com/office/word/2010/wordprocessingGroup" xmlns:wpi="http://schemas.microsoft.com/office/word/2010/wordprocessingInk" xmlns:wne="http://schemas.microsoft.com/office/word/2006/wordml" xmlns:wps="http://schemas.microsoft.com/office/word/2010/wordprocessingShape" mc:Ignorable="w14 w15 w16se w16cid wp14">
+<w:hdr xmlns:wpc="http://schemas.microsoft.com/office/word/2010/wordprocessingCanvas" xmlns:cx="http://schemas.microsoft.com/office/drawing/2014/chartex" xmlns:cx1="http://schemas.microsoft.com/office/drawing/2015/9/8/chartex" xmlns:cx2="http://schemas.microsoft.com/office/drawing/2015/10/21/chartex" xmlns:cx3="http://schemas.microsoft.com/office/drawing/2016/5/9/chartex" xmlns:cx4="http://schemas.microsoft.com/office/drawing/2016/5/10/chartex" xmlns:cx5="http://schemas.microsoft.com/office/drawing/2016/5/11/chartex" xmlns:cx6="http://schemas.microsoft.com/office/drawing/2016/5/12/chartex" xmlns:cx7="http://schemas.microsoft.com/office/drawing/2016/5/13/chartex" xmlns:cx8="http://schemas.microsoft.com/office/drawing/2016/5/14/chartex" xmlns:mc="http://schemas.openxmlformats.org/markup-compatibility/2006" xmlns:aink="http://schemas.microsoft.com/office/drawing/2016/ink" xmlns:am3d="http://schemas.microsoft.com/office/drawing/2017/model3d" xmlns:o="urn:schemas-microsoft-com:office:office" xmlns:r="http://schemas.openxmlformats.org/officeDocument/2006/relationships" xmlns:m="http://schemas.openxmlformats.org/officeDocument/2006/math" xmlns:v="urn:schemas-microsoft-com:vml" xmlns:wp14="http://schemas.microsoft.com/office/word/2010/wordprocessingDrawing" xmlns:wp="http://schemas.openxmlformats.org/drawingml/2006/wordprocessingDrawing" xmlns:w10="urn:schemas-microsoft-com:office:word" xmlns:w="http://schemas.openxmlformats.org/wordprocessingml/2006/main" xmlns:w14="http://schemas.microsoft.com/office/word/2010/wordml" xmlns:w15="http://schemas.microsoft.com/office/word/2012/wordml" xmlns:w16cex="http://schemas.microsoft.com/office/word/2018/wordml/cex" xmlns:w16cid="http://schemas.microsoft.com/office/word/2016/wordml/cid" xmlns:w16="http://schemas.microsoft.com/office/word/2018/wordml" xmlns:w16se="http://schemas.microsoft.com/office/word/2015/wordml/symex" xmlns:wpg="http://schemas.microsoft.com/office/word/2010/wordprocessingGroup" xmlns:wpi="http://schemas.microsoft.com/office/word/2010/wordprocessingInk" xmlns:wne="http://schemas.microsoft.com/office/word/2006/wordml" xmlns:wps="http://schemas.microsoft.com/office/word/2010/wordprocessingShape" mc:Ignorable="w14 w15 w16se w16cid w16 w16cex wp14">
   <w:p>
     <w:pPr>
       <w:pStyle w:val="Header"/>
@@ -2125,7 +1688,7 @@
         <w:szCs w:val="24"/>
         <w:lang w:val="en-US"/>
       </w:rPr>
-      <w:t>2019-12-02</w:t>
+      <w:t>2020-11-29</w:t>
     </w:r>
     <w:r>
       <w:rPr>
@@ -2139,7 +1702,7 @@
 </file>
 
 <file path=word/numbering.xml><?xml version="1.0" encoding="utf-8"?>
-<w:numbering xmlns:wpc="http://schemas.microsoft.com/office/word/2010/wordprocessingCanvas" xmlns:cx="http://schemas.microsoft.com/office/drawing/2014/chartex" xmlns:cx1="http://schemas.microsoft.com/office/drawing/2015/9/8/chartex" xmlns:cx2="http://schemas.microsoft.com/office/drawing/2015/10/21/chartex" xmlns:cx3="http://schemas.microsoft.com/office/drawing/2016/5/9/chartex" xmlns:cx4="http://schemas.microsoft.com/office/drawing/2016/5/10/chartex" xmlns:cx5="http://schemas.microsoft.com/office/drawing/2016/5/11/chartex" xmlns:cx6="http://schemas.microsoft.com/office/drawing/2016/5/12/chartex" xmlns:cx7="http://schemas.microsoft.com/office/drawing/2016/5/13/chartex" xmlns:cx8="http://schemas.microsoft.com/office/drawing/2016/5/14/chartex" xmlns:mc="http://schemas.openxmlformats.org/markup-compatibility/2006" xmlns:aink="http://schemas.microsoft.com/office/drawing/2016/ink" xmlns:am3d="http://schemas.microsoft.com/office/drawing/2017/model3d" xmlns:o="urn:schemas-microsoft-com:office:office" xmlns:r="http://schemas.openxmlformats.org/officeDocument/2006/relationships" xmlns:m="http://schemas.openxmlformats.org/officeDocument/2006/math" xmlns:v="urn:schemas-microsoft-com:vml" xmlns:wp14="http://schemas.microsoft.com/office/word/2010/wordprocessingDrawing" xmlns:wp="http://schemas.openxmlformats.org/drawingml/2006/wordprocessingDrawing" xmlns:w10="urn:schemas-microsoft-com:office:word" xmlns:w="http://schemas.openxmlformats.org/wordprocessingml/2006/main" xmlns:w14="http://schemas.microsoft.com/office/word/2010/wordml" xmlns:w15="http://schemas.microsoft.com/office/word/2012/wordml" xmlns:w16cid="http://schemas.microsoft.com/office/word/2016/wordml/cid" xmlns:w16se="http://schemas.microsoft.com/office/word/2015/wordml/symex" xmlns:wpg="http://schemas.microsoft.com/office/word/2010/wordprocessingGroup" xmlns:wpi="http://schemas.microsoft.com/office/word/2010/wordprocessingInk" xmlns:wne="http://schemas.microsoft.com/office/word/2006/wordml" xmlns:wps="http://schemas.microsoft.com/office/word/2010/wordprocessingShape" mc:Ignorable="w14 w15 w16se w16cid wp14">
+<w:numbering xmlns:wpc="http://schemas.microsoft.com/office/word/2010/wordprocessingCanvas" xmlns:cx="http://schemas.microsoft.com/office/drawing/2014/chartex" xmlns:cx1="http://schemas.microsoft.com/office/drawing/2015/9/8/chartex" xmlns:cx2="http://schemas.microsoft.com/office/drawing/2015/10/21/chartex" xmlns:cx3="http://schemas.microsoft.com/office/drawing/2016/5/9/chartex" xmlns:cx4="http://schemas.microsoft.com/office/drawing/2016/5/10/chartex" xmlns:cx5="http://schemas.microsoft.com/office/drawing/2016/5/11/chartex" xmlns:cx6="http://schemas.microsoft.com/office/drawing/2016/5/12/chartex" xmlns:cx7="http://schemas.microsoft.com/office/drawing/2016/5/13/chartex" xmlns:cx8="http://schemas.microsoft.com/office/drawing/2016/5/14/chartex" xmlns:mc="http://schemas.openxmlformats.org/markup-compatibility/2006" xmlns:aink="http://schemas.microsoft.com/office/drawing/2016/ink" xmlns:am3d="http://schemas.microsoft.com/office/drawing/2017/model3d" xmlns:o="urn:schemas-microsoft-com:office:office" xmlns:r="http://schemas.openxmlformats.org/officeDocument/2006/relationships" xmlns:m="http://schemas.openxmlformats.org/officeDocument/2006/math" xmlns:v="urn:schemas-microsoft-com:vml" xmlns:wp14="http://schemas.microsoft.com/office/word/2010/wordprocessingDrawing" xmlns:wp="http://schemas.openxmlformats.org/drawingml/2006/wordprocessingDrawing" xmlns:w10="urn:schemas-microsoft-com:office:word" xmlns:w="http://schemas.openxmlformats.org/wordprocessingml/2006/main" xmlns:w14="http://schemas.microsoft.com/office/word/2010/wordml" xmlns:w15="http://schemas.microsoft.com/office/word/2012/wordml" xmlns:w16cex="http://schemas.microsoft.com/office/word/2018/wordml/cex" xmlns:w16cid="http://schemas.microsoft.com/office/word/2016/wordml/cid" xmlns:w16="http://schemas.microsoft.com/office/word/2018/wordml" xmlns:w16se="http://schemas.microsoft.com/office/word/2015/wordml/symex" xmlns:wpg="http://schemas.microsoft.com/office/word/2010/wordprocessingGroup" xmlns:wpi="http://schemas.microsoft.com/office/word/2010/wordprocessingInk" xmlns:wne="http://schemas.microsoft.com/office/word/2006/wordml" xmlns:wps="http://schemas.microsoft.com/office/word/2010/wordprocessingShape" mc:Ignorable="w14 w15 w16se w16cid w16 w16cex wp14">
   <w:abstractNum w:abstractNumId="0" w15:restartNumberingAfterBreak="0">
     <w:nsid w:val="00026C74"/>
     <w:multiLevelType w:val="hybridMultilevel"/>
@@ -8471,7 +8034,7 @@
 </file>
 
 <file path=word/styles.xml><?xml version="1.0" encoding="utf-8"?>
-<w:styles xmlns:mc="http://schemas.openxmlformats.org/markup-compatibility/2006" xmlns:r="http://schemas.openxmlformats.org/officeDocument/2006/relationships" xmlns:w="http://schemas.openxmlformats.org/wordprocessingml/2006/main" xmlns:w14="http://schemas.microsoft.com/office/word/2010/wordml" xmlns:w15="http://schemas.microsoft.com/office/word/2012/wordml" xmlns:w16cid="http://schemas.microsoft.com/office/word/2016/wordml/cid" xmlns:w16se="http://schemas.microsoft.com/office/word/2015/wordml/symex" mc:Ignorable="w14 w15 w16se w16cid">
+<w:styles xmlns:mc="http://schemas.openxmlformats.org/markup-compatibility/2006" xmlns:r="http://schemas.openxmlformats.org/officeDocument/2006/relationships" xmlns:w="http://schemas.openxmlformats.org/wordprocessingml/2006/main" xmlns:w14="http://schemas.microsoft.com/office/word/2010/wordml" xmlns:w15="http://schemas.microsoft.com/office/word/2012/wordml" xmlns:w16cex="http://schemas.microsoft.com/office/word/2018/wordml/cex" xmlns:w16cid="http://schemas.microsoft.com/office/word/2016/wordml/cid" xmlns:w16="http://schemas.microsoft.com/office/word/2018/wordml" xmlns:w16se="http://schemas.microsoft.com/office/word/2015/wordml/symex" mc:Ignorable="w14 w15 w16se w16cid w16 w16cex">
   <w:docDefaults>
     <w:rPrDefault>
       <w:rPr>
@@ -8487,7 +8050,7 @@
       </w:pPr>
     </w:pPrDefault>
   </w:docDefaults>
-  <w:latentStyles w:defLockedState="0" w:defUIPriority="99" w:defSemiHidden="0" w:defUnhideWhenUsed="0" w:defQFormat="0" w:count="375">
+  <w:latentStyles w:defLockedState="0" w:defUIPriority="99" w:defSemiHidden="0" w:defUnhideWhenUsed="0" w:defQFormat="0" w:count="376">
     <w:lsdException w:name="Normal" w:uiPriority="0" w:qFormat="1"/>
     <w:lsdException w:name="heading 1" w:uiPriority="9" w:qFormat="1"/>
     <w:lsdException w:name="heading 2" w:semiHidden="1" w:uiPriority="9" w:unhideWhenUsed="1" w:qFormat="1"/>
@@ -8593,7 +8156,6 @@
     <w:lsdException w:name="HTML Sample" w:semiHidden="1" w:unhideWhenUsed="1"/>
     <w:lsdException w:name="HTML Typewriter" w:semiHidden="1" w:unhideWhenUsed="1"/>
     <w:lsdException w:name="HTML Variable" w:semiHidden="1" w:unhideWhenUsed="1"/>
-    <w:lsdException w:name="Normal Table" w:semiHidden="1" w:unhideWhenUsed="1"/>
     <w:lsdException w:name="annotation subject" w:semiHidden="1" w:unhideWhenUsed="1"/>
     <w:lsdException w:name="No List" w:semiHidden="1" w:unhideWhenUsed="1"/>
     <w:lsdException w:name="Outline List 1" w:semiHidden="1" w:unhideWhenUsed="1"/>
@@ -8640,10 +8202,8 @@
     <w:lsdException w:name="Table Subtle 2" w:semiHidden="1" w:unhideWhenUsed="1"/>
     <w:lsdException w:name="Table Web 1" w:semiHidden="1" w:unhideWhenUsed="1"/>
     <w:lsdException w:name="Table Web 2" w:semiHidden="1" w:unhideWhenUsed="1"/>
-    <w:lsdException w:name="Table Web 3" w:semiHidden="1" w:unhideWhenUsed="1"/>
     <w:lsdException w:name="Balloon Text" w:semiHidden="1" w:unhideWhenUsed="1"/>
     <w:lsdException w:name="Table Grid" w:uiPriority="39"/>
-    <w:lsdException w:name="Table Theme" w:semiHidden="1" w:unhideWhenUsed="1"/>
     <w:lsdException w:name="Placeholder Text" w:semiHidden="1"/>
     <w:lsdException w:name="No Spacing" w:uiPriority="1" w:qFormat="1"/>
     <w:lsdException w:name="Light Shading" w:uiPriority="60"/>
@@ -8863,6 +8423,7 @@
     <w:lsdException w:name="Smart Hyperlink" w:semiHidden="1" w:unhideWhenUsed="1"/>
     <w:lsdException w:name="Hashtag" w:semiHidden="1" w:unhideWhenUsed="1"/>
     <w:lsdException w:name="Unresolved Mention" w:semiHidden="1" w:unhideWhenUsed="1"/>
+    <w:lsdException w:name="Smart Link" w:semiHidden="1" w:unhideWhenUsed="1"/>
   </w:latentStyles>
   <w:style w:type="paragraph" w:default="1" w:styleId="Normal">
     <w:name w:val="Normal"/>

</xml_diff>